<commit_message>
Add comments and minor fixes
</commit_message>
<xml_diff>
--- a/Courses/Software-Sciences/IT-Module-4-Problem-Solving-with-ICT/04-Risk-Analysis/04-Risk-Analysis-Exercises.docx
+++ b/Courses/Software-Sciences/IT-Module-4-Problem-Solving-with-ICT/04-Risk-Analysis/04-Risk-Analysis-Exercises.docx
@@ -1,6 +1,6 @@
 
 <file path=word/document.xml><?xml version="1.0" encoding="utf-8"?>
-<w:document xmlns:wpc="http://schemas.microsoft.com/office/word/2010/wordprocessingCanvas" xmlns:cx="http://schemas.microsoft.com/office/drawing/2014/chartex" xmlns:cx1="http://schemas.microsoft.com/office/drawing/2015/9/8/chartex" xmlns:cx2="http://schemas.microsoft.com/office/drawing/2015/10/21/chartex" xmlns:cx3="http://schemas.microsoft.com/office/drawing/2016/5/9/chartex" xmlns:cx4="http://schemas.microsoft.com/office/drawing/2016/5/10/chartex" xmlns:cx5="http://schemas.microsoft.com/office/drawing/2016/5/11/chartex" xmlns:cx6="http://schemas.microsoft.com/office/drawing/2016/5/12/chartex" xmlns:cx7="http://schemas.microsoft.com/office/drawing/2016/5/13/chartex" xmlns:cx8="http://schemas.microsoft.com/office/drawing/2016/5/14/chartex" xmlns:mc="http://schemas.openxmlformats.org/markup-compatibility/2006" xmlns:aink="http://schemas.microsoft.com/office/drawing/2016/ink" xmlns:am3d="http://schemas.microsoft.com/office/drawing/2017/model3d" xmlns:o="urn:schemas-microsoft-com:office:office" xmlns:oel="http://schemas.microsoft.com/office/2019/extlst" xmlns:r="http://schemas.openxmlformats.org/officeDocument/2006/relationships" xmlns:m="http://schemas.openxmlformats.org/officeDocument/2006/math" xmlns:v="urn:schemas-microsoft-com:vml" xmlns:wp14="http://schemas.microsoft.com/office/word/2010/wordprocessingDrawing" xmlns:wp="http://schemas.openxmlformats.org/drawingml/2006/wordprocessingDrawing" xmlns:w10="urn:schemas-microsoft-com:office:word" xmlns:w="http://schemas.openxmlformats.org/wordprocessingml/2006/main" xmlns:w14="http://schemas.microsoft.com/office/word/2010/wordml" xmlns:w15="http://schemas.microsoft.com/office/word/2012/wordml" xmlns:w16cex="http://schemas.microsoft.com/office/word/2018/wordml/cex" xmlns:w16cid="http://schemas.microsoft.com/office/word/2016/wordml/cid" xmlns:w16="http://schemas.microsoft.com/office/word/2018/wordml" xmlns:w16sdtdh="http://schemas.microsoft.com/office/word/2020/wordml/sdtdatahash" xmlns:w16se="http://schemas.microsoft.com/office/word/2015/wordml/symex" xmlns:wpg="http://schemas.microsoft.com/office/word/2010/wordprocessingGroup" xmlns:wpi="http://schemas.microsoft.com/office/word/2010/wordprocessingInk" xmlns:wne="http://schemas.microsoft.com/office/word/2006/wordml" xmlns:wps="http://schemas.microsoft.com/office/word/2010/wordprocessingShape" mc:Ignorable="w14 w15 w16se w16cid w16 w16cex w16sdtdh wp14">
+<w:document xmlns:wpc="http://schemas.microsoft.com/office/word/2010/wordprocessingCanvas" xmlns:cx="http://schemas.microsoft.com/office/drawing/2014/chartex" xmlns:cx1="http://schemas.microsoft.com/office/drawing/2015/9/8/chartex" xmlns:cx2="http://schemas.microsoft.com/office/drawing/2015/10/21/chartex" xmlns:cx3="http://schemas.microsoft.com/office/drawing/2016/5/9/chartex" xmlns:cx4="http://schemas.microsoft.com/office/drawing/2016/5/10/chartex" xmlns:cx5="http://schemas.microsoft.com/office/drawing/2016/5/11/chartex" xmlns:cx6="http://schemas.microsoft.com/office/drawing/2016/5/12/chartex" xmlns:cx7="http://schemas.microsoft.com/office/drawing/2016/5/13/chartex" xmlns:cx8="http://schemas.microsoft.com/office/drawing/2016/5/14/chartex" xmlns:mc="http://schemas.openxmlformats.org/markup-compatibility/2006" xmlns:aink="http://schemas.microsoft.com/office/drawing/2016/ink" xmlns:am3d="http://schemas.microsoft.com/office/drawing/2017/model3d" xmlns:o="urn:schemas-microsoft-com:office:office" xmlns:oel="http://schemas.microsoft.com/office/2019/extlst" xmlns:r="http://schemas.openxmlformats.org/officeDocument/2006/relationships" xmlns:m="http://schemas.openxmlformats.org/officeDocument/2006/math" xmlns:v="urn:schemas-microsoft-com:vml" xmlns:wp14="http://schemas.microsoft.com/office/word/2010/wordprocessingDrawing" xmlns:wp="http://schemas.openxmlformats.org/drawingml/2006/wordprocessingDrawing" xmlns:w10="urn:schemas-microsoft-com:office:word" xmlns:w="http://schemas.openxmlformats.org/wordprocessingml/2006/main" xmlns:w14="http://schemas.microsoft.com/office/word/2010/wordml" xmlns:w15="http://schemas.microsoft.com/office/word/2012/wordml" xmlns:w16cex="http://schemas.microsoft.com/office/word/2018/wordml/cex" xmlns:w16cid="http://schemas.microsoft.com/office/word/2016/wordml/cid" xmlns:w16="http://schemas.microsoft.com/office/word/2018/wordml" xmlns:w16du="http://schemas.microsoft.com/office/word/2023/wordml/word16du" xmlns:w16sdtdh="http://schemas.microsoft.com/office/word/2020/wordml/sdtdatahash" xmlns:w16se="http://schemas.microsoft.com/office/word/2015/wordml/symex" xmlns:wpg="http://schemas.microsoft.com/office/word/2010/wordprocessingGroup" xmlns:wpi="http://schemas.microsoft.com/office/word/2010/wordprocessingInk" xmlns:wne="http://schemas.microsoft.com/office/word/2006/wordml" xmlns:wps="http://schemas.microsoft.com/office/word/2010/wordprocessingShape" mc:Ignorable="w14 w15 w16se w16cid w16 w16cex w16sdtdh w16du wp14">
   <w:body>
     <w:p>
       <w:pPr>
@@ -80,7 +80,7 @@
           <w:noProof/>
         </w:rPr>
         <w:drawing>
-          <wp:inline distT="0" distB="0" distL="0" distR="0" wp14:anchorId="73F5C6D6" wp14:editId="58046EC3">
+          <wp:inline distT="0" distB="0" distL="0" distR="0" wp14:anchorId="73F5C6D6" wp14:editId="21069486">
             <wp:extent cx="1111103" cy="518355"/>
             <wp:effectExtent l="0" t="0" r="0" b="2540"/>
             <wp:docPr id="470543985" name="Picture 1"/>
@@ -135,9 +135,6 @@
           <w:ilvl w:val="0"/>
           <w:numId w:val="0"/>
         </w:numPr>
-        <w:rPr>
-          <w:lang w:val="en-US"/>
-        </w:rPr>
       </w:pPr>
       <w:r>
         <w:t>Задач</w:t>
@@ -154,6 +151,24 @@
     </w:p>
     <w:p>
       <w:pPr>
+        <w:pStyle w:val="Heading3"/>
+        <w:numPr>
+          <w:ilvl w:val="0"/>
+          <w:numId w:val="54"/>
+        </w:numPr>
+        <w:rPr>
+          <w:lang w:val="bg-BG"/>
+        </w:rPr>
+      </w:pPr>
+      <w:r>
+        <w:rPr>
+          <w:lang w:val="bg-BG"/>
+        </w:rPr>
+        <w:t>Анализ на риска</w:t>
+      </w:r>
+    </w:p>
+    <w:p>
+      <w:pPr>
         <w:pStyle w:val="ListParagraph"/>
         <w:numPr>
           <w:ilvl w:val="0"/>
@@ -163,6 +178,7 @@
           <w:lang w:val="bg-BG"/>
         </w:rPr>
       </w:pPr>
+      <w:commentRangeStart w:id="0"/>
       <w:r>
         <w:rPr>
           <w:lang w:val="bg-BG"/>
@@ -307,6 +323,9 @@
         <w:t xml:space="preserve"> </w:t>
       </w:r>
       <w:r>
+        <w:rPr>
+          <w:lang w:val="bg-BG"/>
+        </w:rPr>
         <w:t>(</w:t>
       </w:r>
       <w:r>
@@ -316,6 +335,9 @@
         <w:t>силни, слаби страни, възможности, заплахи</w:t>
       </w:r>
       <w:r>
+        <w:rPr>
+          <w:lang w:val="bg-BG"/>
+        </w:rPr>
         <w:t>)</w:t>
       </w:r>
       <w:r>
@@ -338,10 +360,17 @@
         </w:rPr>
         <w:t>.</w:t>
       </w:r>
+      <w:commentRangeEnd w:id="0"/>
+      <w:r>
+        <w:rPr>
+          <w:rStyle w:val="CommentReference"/>
+        </w:rPr>
+        <w:commentReference w:id="0"/>
+      </w:r>
     </w:p>
     <w:sectPr>
-      <w:headerReference w:type="default" r:id="rId9"/>
-      <w:footerReference w:type="default" r:id="rId10"/>
+      <w:headerReference w:type="default" r:id="rId13"/>
+      <w:footerReference w:type="default" r:id="rId14"/>
       <w:pgSz w:w="11909" w:h="16834" w:code="9"/>
       <w:pgMar w:top="567" w:right="737" w:bottom="680" w:left="737" w:header="567" w:footer="510" w:gutter="0"/>
       <w:cols w:space="720"/>
@@ -351,8 +380,50 @@
 </w:document>
 </file>
 
+<file path=word/comments.xml><?xml version="1.0" encoding="utf-8"?>
+<w:comments xmlns:wpc="http://schemas.microsoft.com/office/word/2010/wordprocessingCanvas" xmlns:cx="http://schemas.microsoft.com/office/drawing/2014/chartex" xmlns:cx1="http://schemas.microsoft.com/office/drawing/2015/9/8/chartex" xmlns:cx2="http://schemas.microsoft.com/office/drawing/2015/10/21/chartex" xmlns:cx3="http://schemas.microsoft.com/office/drawing/2016/5/9/chartex" xmlns:cx4="http://schemas.microsoft.com/office/drawing/2016/5/10/chartex" xmlns:cx5="http://schemas.microsoft.com/office/drawing/2016/5/11/chartex" xmlns:cx6="http://schemas.microsoft.com/office/drawing/2016/5/12/chartex" xmlns:cx7="http://schemas.microsoft.com/office/drawing/2016/5/13/chartex" xmlns:cx8="http://schemas.microsoft.com/office/drawing/2016/5/14/chartex" xmlns:mc="http://schemas.openxmlformats.org/markup-compatibility/2006" xmlns:aink="http://schemas.microsoft.com/office/drawing/2016/ink" xmlns:am3d="http://schemas.microsoft.com/office/drawing/2017/model3d" xmlns:o="urn:schemas-microsoft-com:office:office" xmlns:oel="http://schemas.microsoft.com/office/2019/extlst" xmlns:r="http://schemas.openxmlformats.org/officeDocument/2006/relationships" xmlns:m="http://schemas.openxmlformats.org/officeDocument/2006/math" xmlns:v="urn:schemas-microsoft-com:vml" xmlns:wp14="http://schemas.microsoft.com/office/word/2010/wordprocessingDrawing" xmlns:wp="http://schemas.openxmlformats.org/drawingml/2006/wordprocessingDrawing" xmlns:w10="urn:schemas-microsoft-com:office:word" xmlns:w="http://schemas.openxmlformats.org/wordprocessingml/2006/main" xmlns:w14="http://schemas.microsoft.com/office/word/2010/wordml" xmlns:w15="http://schemas.microsoft.com/office/word/2012/wordml" xmlns:w16cex="http://schemas.microsoft.com/office/word/2018/wordml/cex" xmlns:w16cid="http://schemas.microsoft.com/office/word/2016/wordml/cid" xmlns:w16="http://schemas.microsoft.com/office/word/2018/wordml" xmlns:w16du="http://schemas.microsoft.com/office/word/2023/wordml/word16du" xmlns:w16sdtdh="http://schemas.microsoft.com/office/word/2020/wordml/sdtdatahash" xmlns:w16se="http://schemas.microsoft.com/office/word/2015/wordml/symex" xmlns:wpg="http://schemas.microsoft.com/office/word/2010/wordprocessingGroup" xmlns:wpi="http://schemas.microsoft.com/office/word/2010/wordprocessingInk" xmlns:wne="http://schemas.microsoft.com/office/word/2006/wordml" xmlns:wps="http://schemas.microsoft.com/office/word/2010/wordprocessingShape" mc:Ignorable="w14 w15 w16se w16cid w16 w16cex w16sdtdh w16du wp14">
+  <w:comment w:id="0" w:author="Zaraliev" w:date="2025-05-30T12:13:00Z" w:initials="KZ">
+    <w:p>
+      <w:pPr>
+        <w:pStyle w:val="CommentText"/>
+      </w:pPr>
+      <w:r>
+        <w:rPr>
+          <w:rStyle w:val="CommentReference"/>
+        </w:rPr>
+        <w:annotationRef/>
+      </w:r>
+      <w:r>
+        <w:rPr>
+          <w:lang w:val="bg-BG"/>
+        </w:rPr>
+        <w:t>Разпредели задачите в отделни точки</w:t>
+      </w:r>
+    </w:p>
+  </w:comment>
+</w:comments>
+</file>
+
+<file path=word/commentsExtended.xml><?xml version="1.0" encoding="utf-8"?>
+<w15:commentsEx xmlns:wpc="http://schemas.microsoft.com/office/word/2010/wordprocessingCanvas" xmlns:cx="http://schemas.microsoft.com/office/drawing/2014/chartex" xmlns:cx1="http://schemas.microsoft.com/office/drawing/2015/9/8/chartex" xmlns:cx2="http://schemas.microsoft.com/office/drawing/2015/10/21/chartex" xmlns:cx3="http://schemas.microsoft.com/office/drawing/2016/5/9/chartex" xmlns:cx4="http://schemas.microsoft.com/office/drawing/2016/5/10/chartex" xmlns:cx5="http://schemas.microsoft.com/office/drawing/2016/5/11/chartex" xmlns:cx6="http://schemas.microsoft.com/office/drawing/2016/5/12/chartex" xmlns:cx7="http://schemas.microsoft.com/office/drawing/2016/5/13/chartex" xmlns:cx8="http://schemas.microsoft.com/office/drawing/2016/5/14/chartex" xmlns:mc="http://schemas.openxmlformats.org/markup-compatibility/2006" xmlns:aink="http://schemas.microsoft.com/office/drawing/2016/ink" xmlns:am3d="http://schemas.microsoft.com/office/drawing/2017/model3d" xmlns:o="urn:schemas-microsoft-com:office:office" xmlns:oel="http://schemas.microsoft.com/office/2019/extlst" xmlns:r="http://schemas.openxmlformats.org/officeDocument/2006/relationships" xmlns:m="http://schemas.openxmlformats.org/officeDocument/2006/math" xmlns:v="urn:schemas-microsoft-com:vml" xmlns:wp14="http://schemas.microsoft.com/office/word/2010/wordprocessingDrawing" xmlns:wp="http://schemas.openxmlformats.org/drawingml/2006/wordprocessingDrawing" xmlns:w10="urn:schemas-microsoft-com:office:word" xmlns:w="http://schemas.openxmlformats.org/wordprocessingml/2006/main" xmlns:w14="http://schemas.microsoft.com/office/word/2010/wordml" xmlns:w15="http://schemas.microsoft.com/office/word/2012/wordml" xmlns:w16cex="http://schemas.microsoft.com/office/word/2018/wordml/cex" xmlns:w16cid="http://schemas.microsoft.com/office/word/2016/wordml/cid" xmlns:w16="http://schemas.microsoft.com/office/word/2018/wordml" xmlns:w16du="http://schemas.microsoft.com/office/word/2023/wordml/word16du" xmlns:w16sdtdh="http://schemas.microsoft.com/office/word/2020/wordml/sdtdatahash" xmlns:w16se="http://schemas.microsoft.com/office/word/2015/wordml/symex" xmlns:wpg="http://schemas.microsoft.com/office/word/2010/wordprocessingGroup" xmlns:wpi="http://schemas.microsoft.com/office/word/2010/wordprocessingInk" xmlns:wne="http://schemas.microsoft.com/office/word/2006/wordml" xmlns:wps="http://schemas.microsoft.com/office/word/2010/wordprocessingShape" mc:Ignorable="w14 w15 w16se w16cid w16 w16cex w16sdtdh w16du wp14">
+  <w15:commentEx w15:paraId="0E720521" w15:done="0"/>
+</w15:commentsEx>
+</file>
+
+<file path=word/commentsExtensible.xml><?xml version="1.0" encoding="utf-8"?>
+<w16cex:commentsExtensible xmlns:wpc="http://schemas.microsoft.com/office/word/2010/wordprocessingCanvas" xmlns:cx="http://schemas.microsoft.com/office/drawing/2014/chartex" xmlns:cx1="http://schemas.microsoft.com/office/drawing/2015/9/8/chartex" xmlns:cx2="http://schemas.microsoft.com/office/drawing/2015/10/21/chartex" xmlns:cx3="http://schemas.microsoft.com/office/drawing/2016/5/9/chartex" xmlns:cx4="http://schemas.microsoft.com/office/drawing/2016/5/10/chartex" xmlns:cx5="http://schemas.microsoft.com/office/drawing/2016/5/11/chartex" xmlns:cx6="http://schemas.microsoft.com/office/drawing/2016/5/12/chartex" xmlns:cx7="http://schemas.microsoft.com/office/drawing/2016/5/13/chartex" xmlns:cx8="http://schemas.microsoft.com/office/drawing/2016/5/14/chartex" xmlns:cr="http://schemas.microsoft.com/office/comments/2020/reactions" xmlns:mc="http://schemas.openxmlformats.org/markup-compatibility/2006" xmlns:aink="http://schemas.microsoft.com/office/drawing/2016/ink" xmlns:am3d="http://schemas.microsoft.com/office/drawing/2017/model3d" xmlns:o="urn:schemas-microsoft-com:office:office" xmlns:oel="http://schemas.microsoft.com/office/2019/extlst" xmlns:r="http://schemas.openxmlformats.org/officeDocument/2006/relationships" xmlns:m="http://schemas.openxmlformats.org/officeDocument/2006/math" xmlns:v="urn:schemas-microsoft-com:vml" xmlns:wp14="http://schemas.microsoft.com/office/word/2010/wordprocessingDrawing" xmlns:wp="http://schemas.openxmlformats.org/drawingml/2006/wordprocessingDrawing" xmlns:w10="urn:schemas-microsoft-com:office:word" xmlns:w="http://schemas.openxmlformats.org/wordprocessingml/2006/main" xmlns:w14="http://schemas.microsoft.com/office/word/2010/wordml" xmlns:w15="http://schemas.microsoft.com/office/word/2012/wordml" xmlns:w16cex="http://schemas.microsoft.com/office/word/2018/wordml/cex" xmlns:w16cid="http://schemas.microsoft.com/office/word/2016/wordml/cid" xmlns:w16="http://schemas.microsoft.com/office/word/2018/wordml" xmlns:w16du="http://schemas.microsoft.com/office/word/2023/wordml/word16du" xmlns:w16sdtdh="http://schemas.microsoft.com/office/word/2020/wordml/sdtdatahash" xmlns:w16se="http://schemas.microsoft.com/office/word/2015/wordml/symex" xmlns:wpg="http://schemas.microsoft.com/office/word/2010/wordprocessingGroup" xmlns:wpi="http://schemas.microsoft.com/office/word/2010/wordprocessingInk" xmlns:wne="http://schemas.microsoft.com/office/word/2006/wordml" xmlns:wps="http://schemas.microsoft.com/office/word/2010/wordprocessingShape" mc:Ignorable="w14 w15 w16se w16cid w16 w16cex w16sdtdh cr w16du wp14">
+  <w16cex:commentExtensible w16cex:durableId="4AA52647" w16cex:dateUtc="2025-05-30T09:13:00Z"/>
+</w16cex:commentsExtensible>
+</file>
+
+<file path=word/commentsIds.xml><?xml version="1.0" encoding="utf-8"?>
+<w16cid:commentsIds xmlns:wpc="http://schemas.microsoft.com/office/word/2010/wordprocessingCanvas" xmlns:cx="http://schemas.microsoft.com/office/drawing/2014/chartex" xmlns:cx1="http://schemas.microsoft.com/office/drawing/2015/9/8/chartex" xmlns:cx2="http://schemas.microsoft.com/office/drawing/2015/10/21/chartex" xmlns:cx3="http://schemas.microsoft.com/office/drawing/2016/5/9/chartex" xmlns:cx4="http://schemas.microsoft.com/office/drawing/2016/5/10/chartex" xmlns:cx5="http://schemas.microsoft.com/office/drawing/2016/5/11/chartex" xmlns:cx6="http://schemas.microsoft.com/office/drawing/2016/5/12/chartex" xmlns:cx7="http://schemas.microsoft.com/office/drawing/2016/5/13/chartex" xmlns:cx8="http://schemas.microsoft.com/office/drawing/2016/5/14/chartex" xmlns:mc="http://schemas.openxmlformats.org/markup-compatibility/2006" xmlns:aink="http://schemas.microsoft.com/office/drawing/2016/ink" xmlns:am3d="http://schemas.microsoft.com/office/drawing/2017/model3d" xmlns:o="urn:schemas-microsoft-com:office:office" xmlns:oel="http://schemas.microsoft.com/office/2019/extlst" xmlns:r="http://schemas.openxmlformats.org/officeDocument/2006/relationships" xmlns:m="http://schemas.openxmlformats.org/officeDocument/2006/math" xmlns:v="urn:schemas-microsoft-com:vml" xmlns:wp14="http://schemas.microsoft.com/office/word/2010/wordprocessingDrawing" xmlns:wp="http://schemas.openxmlformats.org/drawingml/2006/wordprocessingDrawing" xmlns:w10="urn:schemas-microsoft-com:office:word" xmlns:w="http://schemas.openxmlformats.org/wordprocessingml/2006/main" xmlns:w14="http://schemas.microsoft.com/office/word/2010/wordml" xmlns:w15="http://schemas.microsoft.com/office/word/2012/wordml" xmlns:w16cex="http://schemas.microsoft.com/office/word/2018/wordml/cex" xmlns:w16cid="http://schemas.microsoft.com/office/word/2016/wordml/cid" xmlns:w16="http://schemas.microsoft.com/office/word/2018/wordml" xmlns:w16du="http://schemas.microsoft.com/office/word/2023/wordml/word16du" xmlns:w16sdtdh="http://schemas.microsoft.com/office/word/2020/wordml/sdtdatahash" xmlns:w16se="http://schemas.microsoft.com/office/word/2015/wordml/symex" xmlns:wpg="http://schemas.microsoft.com/office/word/2010/wordprocessingGroup" xmlns:wpi="http://schemas.microsoft.com/office/word/2010/wordprocessingInk" xmlns:wne="http://schemas.microsoft.com/office/word/2006/wordml" xmlns:wps="http://schemas.microsoft.com/office/word/2010/wordprocessingShape" mc:Ignorable="w14 w15 w16se w16cid w16 w16cex w16sdtdh w16du wp14">
+  <w16cid:commentId w16cid:paraId="0E720521" w16cid:durableId="4AA52647"/>
+</w16cid:commentsIds>
+</file>
+
 <file path=word/endnotes.xml><?xml version="1.0" encoding="utf-8"?>
-<w:endnotes xmlns:wpc="http://schemas.microsoft.com/office/word/2010/wordprocessingCanvas" xmlns:cx="http://schemas.microsoft.com/office/drawing/2014/chartex" xmlns:cx1="http://schemas.microsoft.com/office/drawing/2015/9/8/chartex" xmlns:cx2="http://schemas.microsoft.com/office/drawing/2015/10/21/chartex" xmlns:cx3="http://schemas.microsoft.com/office/drawing/2016/5/9/chartex" xmlns:cx4="http://schemas.microsoft.com/office/drawing/2016/5/10/chartex" xmlns:cx5="http://schemas.microsoft.com/office/drawing/2016/5/11/chartex" xmlns:cx6="http://schemas.microsoft.com/office/drawing/2016/5/12/chartex" xmlns:cx7="http://schemas.microsoft.com/office/drawing/2016/5/13/chartex" xmlns:cx8="http://schemas.microsoft.com/office/drawing/2016/5/14/chartex" xmlns:mc="http://schemas.openxmlformats.org/markup-compatibility/2006" xmlns:aink="http://schemas.microsoft.com/office/drawing/2016/ink" xmlns:am3d="http://schemas.microsoft.com/office/drawing/2017/model3d" xmlns:o="urn:schemas-microsoft-com:office:office" xmlns:oel="http://schemas.microsoft.com/office/2019/extlst" xmlns:r="http://schemas.openxmlformats.org/officeDocument/2006/relationships" xmlns:m="http://schemas.openxmlformats.org/officeDocument/2006/math" xmlns:v="urn:schemas-microsoft-com:vml" xmlns:wp14="http://schemas.microsoft.com/office/word/2010/wordprocessingDrawing" xmlns:wp="http://schemas.openxmlformats.org/drawingml/2006/wordprocessingDrawing" xmlns:w10="urn:schemas-microsoft-com:office:word" xmlns:w="http://schemas.openxmlformats.org/wordprocessingml/2006/main" xmlns:w14="http://schemas.microsoft.com/office/word/2010/wordml" xmlns:w15="http://schemas.microsoft.com/office/word/2012/wordml" xmlns:w16cex="http://schemas.microsoft.com/office/word/2018/wordml/cex" xmlns:w16cid="http://schemas.microsoft.com/office/word/2016/wordml/cid" xmlns:w16="http://schemas.microsoft.com/office/word/2018/wordml" xmlns:w16sdtdh="http://schemas.microsoft.com/office/word/2020/wordml/sdtdatahash" xmlns:w16se="http://schemas.microsoft.com/office/word/2015/wordml/symex" xmlns:wpg="http://schemas.microsoft.com/office/word/2010/wordprocessingGroup" xmlns:wpi="http://schemas.microsoft.com/office/word/2010/wordprocessingInk" xmlns:wne="http://schemas.microsoft.com/office/word/2006/wordml" xmlns:wps="http://schemas.microsoft.com/office/word/2010/wordprocessingShape" mc:Ignorable="w14 w15 w16se w16cid w16 w16cex w16sdtdh wp14">
+<w:endnotes xmlns:wpc="http://schemas.microsoft.com/office/word/2010/wordprocessingCanvas" xmlns:cx="http://schemas.microsoft.com/office/drawing/2014/chartex" xmlns:cx1="http://schemas.microsoft.com/office/drawing/2015/9/8/chartex" xmlns:cx2="http://schemas.microsoft.com/office/drawing/2015/10/21/chartex" xmlns:cx3="http://schemas.microsoft.com/office/drawing/2016/5/9/chartex" xmlns:cx4="http://schemas.microsoft.com/office/drawing/2016/5/10/chartex" xmlns:cx5="http://schemas.microsoft.com/office/drawing/2016/5/11/chartex" xmlns:cx6="http://schemas.microsoft.com/office/drawing/2016/5/12/chartex" xmlns:cx7="http://schemas.microsoft.com/office/drawing/2016/5/13/chartex" xmlns:cx8="http://schemas.microsoft.com/office/drawing/2016/5/14/chartex" xmlns:mc="http://schemas.openxmlformats.org/markup-compatibility/2006" xmlns:aink="http://schemas.microsoft.com/office/drawing/2016/ink" xmlns:am3d="http://schemas.microsoft.com/office/drawing/2017/model3d" xmlns:o="urn:schemas-microsoft-com:office:office" xmlns:oel="http://schemas.microsoft.com/office/2019/extlst" xmlns:r="http://schemas.openxmlformats.org/officeDocument/2006/relationships" xmlns:m="http://schemas.openxmlformats.org/officeDocument/2006/math" xmlns:v="urn:schemas-microsoft-com:vml" xmlns:wp14="http://schemas.microsoft.com/office/word/2010/wordprocessingDrawing" xmlns:wp="http://schemas.openxmlformats.org/drawingml/2006/wordprocessingDrawing" xmlns:w10="urn:schemas-microsoft-com:office:word" xmlns:w="http://schemas.openxmlformats.org/wordprocessingml/2006/main" xmlns:w14="http://schemas.microsoft.com/office/word/2010/wordml" xmlns:w15="http://schemas.microsoft.com/office/word/2012/wordml" xmlns:w16cex="http://schemas.microsoft.com/office/word/2018/wordml/cex" xmlns:w16cid="http://schemas.microsoft.com/office/word/2016/wordml/cid" xmlns:w16="http://schemas.microsoft.com/office/word/2018/wordml" xmlns:w16du="http://schemas.microsoft.com/office/word/2023/wordml/word16du" xmlns:w16sdtdh="http://schemas.microsoft.com/office/word/2020/wordml/sdtdatahash" xmlns:w16se="http://schemas.microsoft.com/office/word/2015/wordml/symex" xmlns:wpg="http://schemas.microsoft.com/office/word/2010/wordprocessingGroup" xmlns:wpi="http://schemas.microsoft.com/office/word/2010/wordprocessingInk" xmlns:wne="http://schemas.microsoft.com/office/word/2006/wordml" xmlns:wps="http://schemas.microsoft.com/office/word/2010/wordprocessingShape" mc:Ignorable="w14 w15 w16se w16cid w16 w16cex w16sdtdh w16du wp14">
   <w:endnote w:type="separator" w:id="-1">
     <w:p>
       <w:pPr>
@@ -377,7 +448,7 @@
 </file>
 
 <file path=word/footer1.xml><?xml version="1.0" encoding="utf-8"?>
-<w:ftr xmlns:wpc="http://schemas.microsoft.com/office/word/2010/wordprocessingCanvas" xmlns:cx="http://schemas.microsoft.com/office/drawing/2014/chartex" xmlns:cx1="http://schemas.microsoft.com/office/drawing/2015/9/8/chartex" xmlns:cx2="http://schemas.microsoft.com/office/drawing/2015/10/21/chartex" xmlns:cx3="http://schemas.microsoft.com/office/drawing/2016/5/9/chartex" xmlns:cx4="http://schemas.microsoft.com/office/drawing/2016/5/10/chartex" xmlns:cx5="http://schemas.microsoft.com/office/drawing/2016/5/11/chartex" xmlns:cx6="http://schemas.microsoft.com/office/drawing/2016/5/12/chartex" xmlns:cx7="http://schemas.microsoft.com/office/drawing/2016/5/13/chartex" xmlns:cx8="http://schemas.microsoft.com/office/drawing/2016/5/14/chartex" xmlns:mc="http://schemas.openxmlformats.org/markup-compatibility/2006" xmlns:aink="http://schemas.microsoft.com/office/drawing/2016/ink" xmlns:am3d="http://schemas.microsoft.com/office/drawing/2017/model3d" xmlns:o="urn:schemas-microsoft-com:office:office" xmlns:oel="http://schemas.microsoft.com/office/2019/extlst" xmlns:r="http://schemas.openxmlformats.org/officeDocument/2006/relationships" xmlns:m="http://schemas.openxmlformats.org/officeDocument/2006/math" xmlns:v="urn:schemas-microsoft-com:vml" xmlns:wp14="http://schemas.microsoft.com/office/word/2010/wordprocessingDrawing" xmlns:wp="http://schemas.openxmlformats.org/drawingml/2006/wordprocessingDrawing" xmlns:w10="urn:schemas-microsoft-com:office:word" xmlns:w="http://schemas.openxmlformats.org/wordprocessingml/2006/main" xmlns:w14="http://schemas.microsoft.com/office/word/2010/wordml" xmlns:w15="http://schemas.microsoft.com/office/word/2012/wordml" xmlns:w16cex="http://schemas.microsoft.com/office/word/2018/wordml/cex" xmlns:w16cid="http://schemas.microsoft.com/office/word/2016/wordml/cid" xmlns:w16="http://schemas.microsoft.com/office/word/2018/wordml" xmlns:w16sdtdh="http://schemas.microsoft.com/office/word/2020/wordml/sdtdatahash" xmlns:w16se="http://schemas.microsoft.com/office/word/2015/wordml/symex" xmlns:wpg="http://schemas.microsoft.com/office/word/2010/wordprocessingGroup" xmlns:wpi="http://schemas.microsoft.com/office/word/2010/wordprocessingInk" xmlns:wne="http://schemas.microsoft.com/office/word/2006/wordml" xmlns:wps="http://schemas.microsoft.com/office/word/2010/wordprocessingShape" mc:Ignorable="w14 w15 w16se w16cid w16 w16cex w16sdtdh wp14">
+<w:ftr xmlns:wpc="http://schemas.microsoft.com/office/word/2010/wordprocessingCanvas" xmlns:cx="http://schemas.microsoft.com/office/drawing/2014/chartex" xmlns:cx1="http://schemas.microsoft.com/office/drawing/2015/9/8/chartex" xmlns:cx2="http://schemas.microsoft.com/office/drawing/2015/10/21/chartex" xmlns:cx3="http://schemas.microsoft.com/office/drawing/2016/5/9/chartex" xmlns:cx4="http://schemas.microsoft.com/office/drawing/2016/5/10/chartex" xmlns:cx5="http://schemas.microsoft.com/office/drawing/2016/5/11/chartex" xmlns:cx6="http://schemas.microsoft.com/office/drawing/2016/5/12/chartex" xmlns:cx7="http://schemas.microsoft.com/office/drawing/2016/5/13/chartex" xmlns:cx8="http://schemas.microsoft.com/office/drawing/2016/5/14/chartex" xmlns:mc="http://schemas.openxmlformats.org/markup-compatibility/2006" xmlns:aink="http://schemas.microsoft.com/office/drawing/2016/ink" xmlns:am3d="http://schemas.microsoft.com/office/drawing/2017/model3d" xmlns:o="urn:schemas-microsoft-com:office:office" xmlns:oel="http://schemas.microsoft.com/office/2019/extlst" xmlns:r="http://schemas.openxmlformats.org/officeDocument/2006/relationships" xmlns:m="http://schemas.openxmlformats.org/officeDocument/2006/math" xmlns:v="urn:schemas-microsoft-com:vml" xmlns:wp14="http://schemas.microsoft.com/office/word/2010/wordprocessingDrawing" xmlns:wp="http://schemas.openxmlformats.org/drawingml/2006/wordprocessingDrawing" xmlns:w10="urn:schemas-microsoft-com:office:word" xmlns:w="http://schemas.openxmlformats.org/wordprocessingml/2006/main" xmlns:w14="http://schemas.microsoft.com/office/word/2010/wordml" xmlns:w15="http://schemas.microsoft.com/office/word/2012/wordml" xmlns:w16cex="http://schemas.microsoft.com/office/word/2018/wordml/cex" xmlns:w16cid="http://schemas.microsoft.com/office/word/2016/wordml/cid" xmlns:w16="http://schemas.microsoft.com/office/word/2018/wordml" xmlns:w16du="http://schemas.microsoft.com/office/word/2023/wordml/word16du" xmlns:w16sdtdh="http://schemas.microsoft.com/office/word/2020/wordml/sdtdatahash" xmlns:w16se="http://schemas.microsoft.com/office/word/2015/wordml/symex" xmlns:wpg="http://schemas.microsoft.com/office/word/2010/wordprocessingGroup" xmlns:wpi="http://schemas.microsoft.com/office/word/2010/wordprocessingInk" xmlns:wne="http://schemas.microsoft.com/office/word/2006/wordml" xmlns:wps="http://schemas.microsoft.com/office/word/2010/wordprocessingShape" mc:Ignorable="w14 w15 w16se w16cid w16 w16cex w16sdtdh w16du wp14">
   <w:p>
     <w:pPr>
       <w:pStyle w:val="Footer"/>
@@ -725,7 +796,7 @@
               <v:stroke joinstyle="miter"/>
               <v:path gradientshapeok="t" o:connecttype="rect"/>
             </v:shapetype>
-            <v:shape id="Text Box 16" o:spid="_x0000_s1026" type="#_x0000_t202" style="position:absolute;margin-left:101.15pt;margin-top:6.95pt;width:418.95pt;height:40.45pt;z-index:251660288;visibility:visible;mso-wrap-style:square;mso-width-percent:0;mso-height-percent:0;mso-wrap-distance-left:9pt;mso-wrap-distance-top:0;mso-wrap-distance-right:9pt;mso-wrap-distance-bottom:0;mso-position-horizontal:absolute;mso-position-horizontal-relative:text;mso-position-vertical:absolute;mso-position-vertical-relative:text;mso-width-percent:0;mso-height-percent:0;mso-width-relative:page;mso-height-relative:page;v-text-anchor:top" o:gfxdata="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" filled="f" stroked="f">
+            <v:shape id="Text Box 16" o:spid="_x0000_s1026" type="#_x0000_t202" style="position:absolute;margin-left:101.15pt;margin-top:6.95pt;width:418.95pt;height:40.45pt;z-index:251660288;visibility:visible;mso-wrap-style:square;mso-width-percent:0;mso-height-percent:0;mso-wrap-distance-left:9pt;mso-wrap-distance-top:0;mso-wrap-distance-right:9pt;mso-wrap-distance-bottom:0;mso-position-horizontal:absolute;mso-position-horizontal-relative:text;mso-position-vertical:absolute;mso-position-vertical-relative:text;mso-width-percent:0;mso-height-percent:0;mso-width-relative:page;mso-height-relative:page;v-text-anchor:top" o:gfxdata="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" filled="f" stroked="f">
               <v:textbox inset=".5mm,1.2mm,.5mm,.5mm">
                 <w:txbxContent>
                   <w:p>
@@ -1367,7 +1438,7 @@
         </mc:Choice>
         <mc:Fallback>
           <w:pict>
-            <v:shape w14:anchorId="0D7D8A2E" id="Text Box 4" o:spid="_x0000_s1027" type="#_x0000_t202" style="position:absolute;margin-left:444.65pt;margin-top:8.35pt;width:70.9pt;height:15.9pt;z-index:251661312;visibility:visible;mso-wrap-style:square;mso-width-percent:0;mso-height-percent:0;mso-wrap-distance-left:9pt;mso-wrap-distance-top:0;mso-wrap-distance-right:9pt;mso-wrap-distance-bottom:0;mso-position-horizontal:absolute;mso-position-horizontal-relative:text;mso-position-vertical:absolute;mso-position-vertical-relative:text;mso-width-percent:0;mso-height-percent:0;mso-width-relative:page;mso-height-relative:page;v-text-anchor:middle" o:gfxdata="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" filled="f" stroked="f" strokeweight=".5pt">
+            <v:shape w14:anchorId="0D7D8A2E" id="Text Box 4" o:spid="_x0000_s1027" type="#_x0000_t202" style="position:absolute;margin-left:444.65pt;margin-top:8.35pt;width:70.9pt;height:15.9pt;z-index:251661312;visibility:visible;mso-wrap-style:square;mso-width-percent:0;mso-height-percent:0;mso-wrap-distance-left:9pt;mso-wrap-distance-top:0;mso-wrap-distance-right:9pt;mso-wrap-distance-bottom:0;mso-position-horizontal:absolute;mso-position-horizontal-relative:text;mso-position-vertical:absolute;mso-position-vertical-relative:text;mso-width-percent:0;mso-height-percent:0;mso-width-relative:page;mso-height-relative:page;v-text-anchor:middle" o:gfxdata="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" filled="f" stroked="f" strokeweight=".5pt">
               <v:textbox inset="0,0,0,0">
                 <w:txbxContent>
                   <w:p>
@@ -1517,7 +1588,7 @@
 </file>
 
 <file path=word/footnotes.xml><?xml version="1.0" encoding="utf-8"?>
-<w:footnotes xmlns:wpc="http://schemas.microsoft.com/office/word/2010/wordprocessingCanvas" xmlns:cx="http://schemas.microsoft.com/office/drawing/2014/chartex" xmlns:cx1="http://schemas.microsoft.com/office/drawing/2015/9/8/chartex" xmlns:cx2="http://schemas.microsoft.com/office/drawing/2015/10/21/chartex" xmlns:cx3="http://schemas.microsoft.com/office/drawing/2016/5/9/chartex" xmlns:cx4="http://schemas.microsoft.com/office/drawing/2016/5/10/chartex" xmlns:cx5="http://schemas.microsoft.com/office/drawing/2016/5/11/chartex" xmlns:cx6="http://schemas.microsoft.com/office/drawing/2016/5/12/chartex" xmlns:cx7="http://schemas.microsoft.com/office/drawing/2016/5/13/chartex" xmlns:cx8="http://schemas.microsoft.com/office/drawing/2016/5/14/chartex" xmlns:mc="http://schemas.openxmlformats.org/markup-compatibility/2006" xmlns:aink="http://schemas.microsoft.com/office/drawing/2016/ink" xmlns:am3d="http://schemas.microsoft.com/office/drawing/2017/model3d" xmlns:o="urn:schemas-microsoft-com:office:office" xmlns:oel="http://schemas.microsoft.com/office/2019/extlst" xmlns:r="http://schemas.openxmlformats.org/officeDocument/2006/relationships" xmlns:m="http://schemas.openxmlformats.org/officeDocument/2006/math" xmlns:v="urn:schemas-microsoft-com:vml" xmlns:wp14="http://schemas.microsoft.com/office/word/2010/wordprocessingDrawing" xmlns:wp="http://schemas.openxmlformats.org/drawingml/2006/wordprocessingDrawing" xmlns:w10="urn:schemas-microsoft-com:office:word" xmlns:w="http://schemas.openxmlformats.org/wordprocessingml/2006/main" xmlns:w14="http://schemas.microsoft.com/office/word/2010/wordml" xmlns:w15="http://schemas.microsoft.com/office/word/2012/wordml" xmlns:w16cex="http://schemas.microsoft.com/office/word/2018/wordml/cex" xmlns:w16cid="http://schemas.microsoft.com/office/word/2016/wordml/cid" xmlns:w16="http://schemas.microsoft.com/office/word/2018/wordml" xmlns:w16sdtdh="http://schemas.microsoft.com/office/word/2020/wordml/sdtdatahash" xmlns:w16se="http://schemas.microsoft.com/office/word/2015/wordml/symex" xmlns:wpg="http://schemas.microsoft.com/office/word/2010/wordprocessingGroup" xmlns:wpi="http://schemas.microsoft.com/office/word/2010/wordprocessingInk" xmlns:wne="http://schemas.microsoft.com/office/word/2006/wordml" xmlns:wps="http://schemas.microsoft.com/office/word/2010/wordprocessingShape" mc:Ignorable="w14 w15 w16se w16cid w16 w16cex w16sdtdh wp14">
+<w:footnotes xmlns:wpc="http://schemas.microsoft.com/office/word/2010/wordprocessingCanvas" xmlns:cx="http://schemas.microsoft.com/office/drawing/2014/chartex" xmlns:cx1="http://schemas.microsoft.com/office/drawing/2015/9/8/chartex" xmlns:cx2="http://schemas.microsoft.com/office/drawing/2015/10/21/chartex" xmlns:cx3="http://schemas.microsoft.com/office/drawing/2016/5/9/chartex" xmlns:cx4="http://schemas.microsoft.com/office/drawing/2016/5/10/chartex" xmlns:cx5="http://schemas.microsoft.com/office/drawing/2016/5/11/chartex" xmlns:cx6="http://schemas.microsoft.com/office/drawing/2016/5/12/chartex" xmlns:cx7="http://schemas.microsoft.com/office/drawing/2016/5/13/chartex" xmlns:cx8="http://schemas.microsoft.com/office/drawing/2016/5/14/chartex" xmlns:mc="http://schemas.openxmlformats.org/markup-compatibility/2006" xmlns:aink="http://schemas.microsoft.com/office/drawing/2016/ink" xmlns:am3d="http://schemas.microsoft.com/office/drawing/2017/model3d" xmlns:o="urn:schemas-microsoft-com:office:office" xmlns:oel="http://schemas.microsoft.com/office/2019/extlst" xmlns:r="http://schemas.openxmlformats.org/officeDocument/2006/relationships" xmlns:m="http://schemas.openxmlformats.org/officeDocument/2006/math" xmlns:v="urn:schemas-microsoft-com:vml" xmlns:wp14="http://schemas.microsoft.com/office/word/2010/wordprocessingDrawing" xmlns:wp="http://schemas.openxmlformats.org/drawingml/2006/wordprocessingDrawing" xmlns:w10="urn:schemas-microsoft-com:office:word" xmlns:w="http://schemas.openxmlformats.org/wordprocessingml/2006/main" xmlns:w14="http://schemas.microsoft.com/office/word/2010/wordml" xmlns:w15="http://schemas.microsoft.com/office/word/2012/wordml" xmlns:w16cex="http://schemas.microsoft.com/office/word/2018/wordml/cex" xmlns:w16cid="http://schemas.microsoft.com/office/word/2016/wordml/cid" xmlns:w16="http://schemas.microsoft.com/office/word/2018/wordml" xmlns:w16du="http://schemas.microsoft.com/office/word/2023/wordml/word16du" xmlns:w16sdtdh="http://schemas.microsoft.com/office/word/2020/wordml/sdtdatahash" xmlns:w16se="http://schemas.microsoft.com/office/word/2015/wordml/symex" xmlns:wpg="http://schemas.microsoft.com/office/word/2010/wordprocessingGroup" xmlns:wpi="http://schemas.microsoft.com/office/word/2010/wordprocessingInk" xmlns:wne="http://schemas.microsoft.com/office/word/2006/wordml" xmlns:wps="http://schemas.microsoft.com/office/word/2010/wordprocessingShape" mc:Ignorable="w14 w15 w16se w16cid w16 w16cex w16sdtdh w16du wp14">
   <w:footnote w:type="separator" w:id="-1">
     <w:p>
       <w:pPr>
@@ -1542,7 +1613,7 @@
 </file>
 
 <file path=word/header1.xml><?xml version="1.0" encoding="utf-8"?>
-<w:hdr xmlns:wpc="http://schemas.microsoft.com/office/word/2010/wordprocessingCanvas" xmlns:cx="http://schemas.microsoft.com/office/drawing/2014/chartex" xmlns:cx1="http://schemas.microsoft.com/office/drawing/2015/9/8/chartex" xmlns:cx2="http://schemas.microsoft.com/office/drawing/2015/10/21/chartex" xmlns:cx3="http://schemas.microsoft.com/office/drawing/2016/5/9/chartex" xmlns:cx4="http://schemas.microsoft.com/office/drawing/2016/5/10/chartex" xmlns:cx5="http://schemas.microsoft.com/office/drawing/2016/5/11/chartex" xmlns:cx6="http://schemas.microsoft.com/office/drawing/2016/5/12/chartex" xmlns:cx7="http://schemas.microsoft.com/office/drawing/2016/5/13/chartex" xmlns:cx8="http://schemas.microsoft.com/office/drawing/2016/5/14/chartex" xmlns:mc="http://schemas.openxmlformats.org/markup-compatibility/2006" xmlns:aink="http://schemas.microsoft.com/office/drawing/2016/ink" xmlns:am3d="http://schemas.microsoft.com/office/drawing/2017/model3d" xmlns:o="urn:schemas-microsoft-com:office:office" xmlns:oel="http://schemas.microsoft.com/office/2019/extlst" xmlns:r="http://schemas.openxmlformats.org/officeDocument/2006/relationships" xmlns:m="http://schemas.openxmlformats.org/officeDocument/2006/math" xmlns:v="urn:schemas-microsoft-com:vml" xmlns:wp14="http://schemas.microsoft.com/office/word/2010/wordprocessingDrawing" xmlns:wp="http://schemas.openxmlformats.org/drawingml/2006/wordprocessingDrawing" xmlns:w10="urn:schemas-microsoft-com:office:word" xmlns:w="http://schemas.openxmlformats.org/wordprocessingml/2006/main" xmlns:w14="http://schemas.microsoft.com/office/word/2010/wordml" xmlns:w15="http://schemas.microsoft.com/office/word/2012/wordml" xmlns:w16cex="http://schemas.microsoft.com/office/word/2018/wordml/cex" xmlns:w16cid="http://schemas.microsoft.com/office/word/2016/wordml/cid" xmlns:w16="http://schemas.microsoft.com/office/word/2018/wordml" xmlns:w16sdtdh="http://schemas.microsoft.com/office/word/2020/wordml/sdtdatahash" xmlns:w16se="http://schemas.microsoft.com/office/word/2015/wordml/symex" xmlns:wpg="http://schemas.microsoft.com/office/word/2010/wordprocessingGroup" xmlns:wpi="http://schemas.microsoft.com/office/word/2010/wordprocessingInk" xmlns:wne="http://schemas.microsoft.com/office/word/2006/wordml" xmlns:wps="http://schemas.microsoft.com/office/word/2010/wordprocessingShape" mc:Ignorable="w14 w15 w16se w16cid w16 w16cex w16sdtdh wp14">
+<w:hdr xmlns:wpc="http://schemas.microsoft.com/office/word/2010/wordprocessingCanvas" xmlns:cx="http://schemas.microsoft.com/office/drawing/2014/chartex" xmlns:cx1="http://schemas.microsoft.com/office/drawing/2015/9/8/chartex" xmlns:cx2="http://schemas.microsoft.com/office/drawing/2015/10/21/chartex" xmlns:cx3="http://schemas.microsoft.com/office/drawing/2016/5/9/chartex" xmlns:cx4="http://schemas.microsoft.com/office/drawing/2016/5/10/chartex" xmlns:cx5="http://schemas.microsoft.com/office/drawing/2016/5/11/chartex" xmlns:cx6="http://schemas.microsoft.com/office/drawing/2016/5/12/chartex" xmlns:cx7="http://schemas.microsoft.com/office/drawing/2016/5/13/chartex" xmlns:cx8="http://schemas.microsoft.com/office/drawing/2016/5/14/chartex" xmlns:mc="http://schemas.openxmlformats.org/markup-compatibility/2006" xmlns:aink="http://schemas.microsoft.com/office/drawing/2016/ink" xmlns:am3d="http://schemas.microsoft.com/office/drawing/2017/model3d" xmlns:o="urn:schemas-microsoft-com:office:office" xmlns:oel="http://schemas.microsoft.com/office/2019/extlst" xmlns:r="http://schemas.openxmlformats.org/officeDocument/2006/relationships" xmlns:m="http://schemas.openxmlformats.org/officeDocument/2006/math" xmlns:v="urn:schemas-microsoft-com:vml" xmlns:wp14="http://schemas.microsoft.com/office/word/2010/wordprocessingDrawing" xmlns:wp="http://schemas.openxmlformats.org/drawingml/2006/wordprocessingDrawing" xmlns:w10="urn:schemas-microsoft-com:office:word" xmlns:w="http://schemas.openxmlformats.org/wordprocessingml/2006/main" xmlns:w14="http://schemas.microsoft.com/office/word/2010/wordml" xmlns:w15="http://schemas.microsoft.com/office/word/2012/wordml" xmlns:w16cex="http://schemas.microsoft.com/office/word/2018/wordml/cex" xmlns:w16cid="http://schemas.microsoft.com/office/word/2016/wordml/cid" xmlns:w16="http://schemas.microsoft.com/office/word/2018/wordml" xmlns:w16du="http://schemas.microsoft.com/office/word/2023/wordml/word16du" xmlns:w16sdtdh="http://schemas.microsoft.com/office/word/2020/wordml/sdtdatahash" xmlns:w16se="http://schemas.microsoft.com/office/word/2015/wordml/symex" xmlns:wpg="http://schemas.microsoft.com/office/word/2010/wordprocessingGroup" xmlns:wpi="http://schemas.microsoft.com/office/word/2010/wordprocessingInk" xmlns:wne="http://schemas.microsoft.com/office/word/2006/wordml" xmlns:wps="http://schemas.microsoft.com/office/word/2010/wordprocessingShape" mc:Ignorable="w14 w15 w16se w16cid w16 w16cex w16sdtdh w16du wp14">
   <w:p>
     <w:pPr>
       <w:pStyle w:val="Header"/>
@@ -1553,7 +1624,7 @@
 </file>
 
 <file path=word/numbering.xml><?xml version="1.0" encoding="utf-8"?>
-<w:numbering xmlns:wpc="http://schemas.microsoft.com/office/word/2010/wordprocessingCanvas" xmlns:cx="http://schemas.microsoft.com/office/drawing/2014/chartex" xmlns:cx1="http://schemas.microsoft.com/office/drawing/2015/9/8/chartex" xmlns:cx2="http://schemas.microsoft.com/office/drawing/2015/10/21/chartex" xmlns:cx3="http://schemas.microsoft.com/office/drawing/2016/5/9/chartex" xmlns:cx4="http://schemas.microsoft.com/office/drawing/2016/5/10/chartex" xmlns:cx5="http://schemas.microsoft.com/office/drawing/2016/5/11/chartex" xmlns:cx6="http://schemas.microsoft.com/office/drawing/2016/5/12/chartex" xmlns:cx7="http://schemas.microsoft.com/office/drawing/2016/5/13/chartex" xmlns:cx8="http://schemas.microsoft.com/office/drawing/2016/5/14/chartex" xmlns:mc="http://schemas.openxmlformats.org/markup-compatibility/2006" xmlns:aink="http://schemas.microsoft.com/office/drawing/2016/ink" xmlns:am3d="http://schemas.microsoft.com/office/drawing/2017/model3d" xmlns:o="urn:schemas-microsoft-com:office:office" xmlns:oel="http://schemas.microsoft.com/office/2019/extlst" xmlns:r="http://schemas.openxmlformats.org/officeDocument/2006/relationships" xmlns:m="http://schemas.openxmlformats.org/officeDocument/2006/math" xmlns:v="urn:schemas-microsoft-com:vml" xmlns:wp14="http://schemas.microsoft.com/office/word/2010/wordprocessingDrawing" xmlns:wp="http://schemas.openxmlformats.org/drawingml/2006/wordprocessingDrawing" xmlns:w10="urn:schemas-microsoft-com:office:word" xmlns:w="http://schemas.openxmlformats.org/wordprocessingml/2006/main" xmlns:w14="http://schemas.microsoft.com/office/word/2010/wordml" xmlns:w15="http://schemas.microsoft.com/office/word/2012/wordml" xmlns:w16cex="http://schemas.microsoft.com/office/word/2018/wordml/cex" xmlns:w16cid="http://schemas.microsoft.com/office/word/2016/wordml/cid" xmlns:w16="http://schemas.microsoft.com/office/word/2018/wordml" xmlns:w16sdtdh="http://schemas.microsoft.com/office/word/2020/wordml/sdtdatahash" xmlns:w16se="http://schemas.microsoft.com/office/word/2015/wordml/symex" xmlns:wpg="http://schemas.microsoft.com/office/word/2010/wordprocessingGroup" xmlns:wpi="http://schemas.microsoft.com/office/word/2010/wordprocessingInk" xmlns:wne="http://schemas.microsoft.com/office/word/2006/wordml" xmlns:wps="http://schemas.microsoft.com/office/word/2010/wordprocessingShape" mc:Ignorable="w14 w15 w16se w16cid w16 w16cex w16sdtdh wp14">
+<w:numbering xmlns:wpc="http://schemas.microsoft.com/office/word/2010/wordprocessingCanvas" xmlns:cx="http://schemas.microsoft.com/office/drawing/2014/chartex" xmlns:cx1="http://schemas.microsoft.com/office/drawing/2015/9/8/chartex" xmlns:cx2="http://schemas.microsoft.com/office/drawing/2015/10/21/chartex" xmlns:cx3="http://schemas.microsoft.com/office/drawing/2016/5/9/chartex" xmlns:cx4="http://schemas.microsoft.com/office/drawing/2016/5/10/chartex" xmlns:cx5="http://schemas.microsoft.com/office/drawing/2016/5/11/chartex" xmlns:cx6="http://schemas.microsoft.com/office/drawing/2016/5/12/chartex" xmlns:cx7="http://schemas.microsoft.com/office/drawing/2016/5/13/chartex" xmlns:cx8="http://schemas.microsoft.com/office/drawing/2016/5/14/chartex" xmlns:mc="http://schemas.openxmlformats.org/markup-compatibility/2006" xmlns:aink="http://schemas.microsoft.com/office/drawing/2016/ink" xmlns:am3d="http://schemas.microsoft.com/office/drawing/2017/model3d" xmlns:o="urn:schemas-microsoft-com:office:office" xmlns:oel="http://schemas.microsoft.com/office/2019/extlst" xmlns:r="http://schemas.openxmlformats.org/officeDocument/2006/relationships" xmlns:m="http://schemas.openxmlformats.org/officeDocument/2006/math" xmlns:v="urn:schemas-microsoft-com:vml" xmlns:wp14="http://schemas.microsoft.com/office/word/2010/wordprocessingDrawing" xmlns:wp="http://schemas.openxmlformats.org/drawingml/2006/wordprocessingDrawing" xmlns:w10="urn:schemas-microsoft-com:office:word" xmlns:w="http://schemas.openxmlformats.org/wordprocessingml/2006/main" xmlns:w14="http://schemas.microsoft.com/office/word/2010/wordml" xmlns:w15="http://schemas.microsoft.com/office/word/2012/wordml" xmlns:w16cex="http://schemas.microsoft.com/office/word/2018/wordml/cex" xmlns:w16cid="http://schemas.microsoft.com/office/word/2016/wordml/cid" xmlns:w16="http://schemas.microsoft.com/office/word/2018/wordml" xmlns:w16du="http://schemas.microsoft.com/office/word/2023/wordml/word16du" xmlns:w16sdtdh="http://schemas.microsoft.com/office/word/2020/wordml/sdtdatahash" xmlns:w16se="http://schemas.microsoft.com/office/word/2015/wordml/symex" xmlns:wpg="http://schemas.microsoft.com/office/word/2010/wordprocessingGroup" xmlns:wpi="http://schemas.microsoft.com/office/word/2010/wordprocessingInk" xmlns:wne="http://schemas.microsoft.com/office/word/2006/wordml" xmlns:wps="http://schemas.microsoft.com/office/word/2010/wordprocessingShape" mc:Ignorable="w14 w15 w16se w16cid w16 w16cex w16sdtdh w16du wp14">
   <w:abstractNum w:abstractNumId="0" w15:restartNumberingAfterBreak="0">
     <w:nsid w:val="04E60920"/>
     <w:multiLevelType w:val="hybridMultilevel"/>
@@ -2568,7 +2639,7 @@
   <w:abstractNum w:abstractNumId="10" w15:restartNumberingAfterBreak="0">
     <w:nsid w:val="1EBD7418"/>
     <w:multiLevelType w:val="hybridMultilevel"/>
-    <w:tmpl w:val="8D78B6A4"/>
+    <w:tmpl w:val="7194D6FE"/>
     <w:lvl w:ilvl="0" w:tplc="9B904C46">
       <w:start w:val="1"/>
       <w:numFmt w:val="decimal"/>
@@ -7179,8 +7250,16 @@
 </w:numbering>
 </file>
 
+<file path=word/people.xml><?xml version="1.0" encoding="utf-8"?>
+<w15:people xmlns:wpc="http://schemas.microsoft.com/office/word/2010/wordprocessingCanvas" xmlns:cx="http://schemas.microsoft.com/office/drawing/2014/chartex" xmlns:cx1="http://schemas.microsoft.com/office/drawing/2015/9/8/chartex" xmlns:cx2="http://schemas.microsoft.com/office/drawing/2015/10/21/chartex" xmlns:cx3="http://schemas.microsoft.com/office/drawing/2016/5/9/chartex" xmlns:cx4="http://schemas.microsoft.com/office/drawing/2016/5/10/chartex" xmlns:cx5="http://schemas.microsoft.com/office/drawing/2016/5/11/chartex" xmlns:cx6="http://schemas.microsoft.com/office/drawing/2016/5/12/chartex" xmlns:cx7="http://schemas.microsoft.com/office/drawing/2016/5/13/chartex" xmlns:cx8="http://schemas.microsoft.com/office/drawing/2016/5/14/chartex" xmlns:mc="http://schemas.openxmlformats.org/markup-compatibility/2006" xmlns:aink="http://schemas.microsoft.com/office/drawing/2016/ink" xmlns:am3d="http://schemas.microsoft.com/office/drawing/2017/model3d" xmlns:o="urn:schemas-microsoft-com:office:office" xmlns:oel="http://schemas.microsoft.com/office/2019/extlst" xmlns:r="http://schemas.openxmlformats.org/officeDocument/2006/relationships" xmlns:m="http://schemas.openxmlformats.org/officeDocument/2006/math" xmlns:v="urn:schemas-microsoft-com:vml" xmlns:wp14="http://schemas.microsoft.com/office/word/2010/wordprocessingDrawing" xmlns:wp="http://schemas.openxmlformats.org/drawingml/2006/wordprocessingDrawing" xmlns:w10="urn:schemas-microsoft-com:office:word" xmlns:w="http://schemas.openxmlformats.org/wordprocessingml/2006/main" xmlns:w14="http://schemas.microsoft.com/office/word/2010/wordml" xmlns:w15="http://schemas.microsoft.com/office/word/2012/wordml" xmlns:w16cex="http://schemas.microsoft.com/office/word/2018/wordml/cex" xmlns:w16cid="http://schemas.microsoft.com/office/word/2016/wordml/cid" xmlns:w16="http://schemas.microsoft.com/office/word/2018/wordml" xmlns:w16du="http://schemas.microsoft.com/office/word/2023/wordml/word16du" xmlns:w16sdtdh="http://schemas.microsoft.com/office/word/2020/wordml/sdtdatahash" xmlns:w16se="http://schemas.microsoft.com/office/word/2015/wordml/symex" xmlns:wpg="http://schemas.microsoft.com/office/word/2010/wordprocessingGroup" xmlns:wpi="http://schemas.microsoft.com/office/word/2010/wordprocessingInk" xmlns:wne="http://schemas.microsoft.com/office/word/2006/wordml" xmlns:wps="http://schemas.microsoft.com/office/word/2010/wordprocessingShape" mc:Ignorable="w14 w15 w16se w16cid w16 w16cex w16sdtdh w16du wp14">
+  <w15:person w15:author="Zaraliev">
+    <w15:presenceInfo w15:providerId="AD" w15:userId="S::Zaraliev@students.softuni.bg::e1c6524a-140e-4108-9ad5-216363431969"/>
+  </w15:person>
+</w15:people>
+</file>
+
 <file path=word/styles.xml><?xml version="1.0" encoding="utf-8"?>
-<w:styles xmlns:mc="http://schemas.openxmlformats.org/markup-compatibility/2006" xmlns:r="http://schemas.openxmlformats.org/officeDocument/2006/relationships" xmlns:w="http://schemas.openxmlformats.org/wordprocessingml/2006/main" xmlns:w14="http://schemas.microsoft.com/office/word/2010/wordml" xmlns:w15="http://schemas.microsoft.com/office/word/2012/wordml" xmlns:w16cex="http://schemas.microsoft.com/office/word/2018/wordml/cex" xmlns:w16cid="http://schemas.microsoft.com/office/word/2016/wordml/cid" xmlns:w16="http://schemas.microsoft.com/office/word/2018/wordml" xmlns:w16sdtdh="http://schemas.microsoft.com/office/word/2020/wordml/sdtdatahash" xmlns:w16se="http://schemas.microsoft.com/office/word/2015/wordml/symex" mc:Ignorable="w14 w15 w16se w16cid w16 w16cex w16sdtdh">
+<w:styles xmlns:mc="http://schemas.openxmlformats.org/markup-compatibility/2006" xmlns:r="http://schemas.openxmlformats.org/officeDocument/2006/relationships" xmlns:w="http://schemas.openxmlformats.org/wordprocessingml/2006/main" xmlns:w14="http://schemas.microsoft.com/office/word/2010/wordml" xmlns:w15="http://schemas.microsoft.com/office/word/2012/wordml" xmlns:w16cex="http://schemas.microsoft.com/office/word/2018/wordml/cex" xmlns:w16cid="http://schemas.microsoft.com/office/word/2016/wordml/cid" xmlns:w16="http://schemas.microsoft.com/office/word/2018/wordml" xmlns:w16du="http://schemas.microsoft.com/office/word/2023/wordml/word16du" xmlns:w16sdtdh="http://schemas.microsoft.com/office/word/2020/wordml/sdtdatahash" xmlns:w16se="http://schemas.microsoft.com/office/word/2015/wordml/symex" mc:Ignorable="w14 w15 w16se w16cid w16 w16cex w16sdtdh w16du">
   <w:docDefaults>
     <w:rPrDefault>
       <w:rPr>
@@ -9219,6 +9298,72 @@
       </w:tcPr>
     </w:tblStylePr>
   </w:style>
+  <w:style w:type="character" w:styleId="CommentReference">
+    <w:name w:val="annotation reference"/>
+    <w:basedOn w:val="DefaultParagraphFont"/>
+    <w:uiPriority w:val="99"/>
+    <w:semiHidden/>
+    <w:unhideWhenUsed/>
+    <w:rsid w:val="00AA7660"/>
+    <w:rPr>
+      <w:sz w:val="16"/>
+      <w:szCs w:val="16"/>
+    </w:rPr>
+  </w:style>
+  <w:style w:type="paragraph" w:styleId="CommentText">
+    <w:name w:val="annotation text"/>
+    <w:basedOn w:val="Normal"/>
+    <w:link w:val="CommentTextChar"/>
+    <w:uiPriority w:val="99"/>
+    <w:unhideWhenUsed/>
+    <w:rsid w:val="00AA7660"/>
+    <w:pPr>
+      <w:spacing w:line="240" w:lineRule="auto"/>
+    </w:pPr>
+    <w:rPr>
+      <w:sz w:val="20"/>
+      <w:szCs w:val="20"/>
+    </w:rPr>
+  </w:style>
+  <w:style w:type="character" w:customStyle="1" w:styleId="CommentTextChar">
+    <w:name w:val="Comment Text Char"/>
+    <w:basedOn w:val="DefaultParagraphFont"/>
+    <w:link w:val="CommentText"/>
+    <w:uiPriority w:val="99"/>
+    <w:rsid w:val="00AA7660"/>
+    <w:rPr>
+      <w:sz w:val="20"/>
+      <w:szCs w:val="20"/>
+    </w:rPr>
+  </w:style>
+  <w:style w:type="paragraph" w:styleId="CommentSubject">
+    <w:name w:val="annotation subject"/>
+    <w:basedOn w:val="CommentText"/>
+    <w:next w:val="CommentText"/>
+    <w:link w:val="CommentSubjectChar"/>
+    <w:uiPriority w:val="99"/>
+    <w:semiHidden/>
+    <w:unhideWhenUsed/>
+    <w:rsid w:val="00AA7660"/>
+    <w:rPr>
+      <w:b/>
+      <w:bCs/>
+    </w:rPr>
+  </w:style>
+  <w:style w:type="character" w:customStyle="1" w:styleId="CommentSubjectChar">
+    <w:name w:val="Comment Subject Char"/>
+    <w:basedOn w:val="CommentTextChar"/>
+    <w:link w:val="CommentSubject"/>
+    <w:uiPriority w:val="99"/>
+    <w:semiHidden/>
+    <w:rsid w:val="00AA7660"/>
+    <w:rPr>
+      <w:b/>
+      <w:bCs/>
+      <w:sz w:val="20"/>
+      <w:szCs w:val="20"/>
+    </w:rPr>
+  </w:style>
 </w:styles>
 </file>
 

</xml_diff>